<commit_message>
Atualização de leitura de documento. Lendo dois documentos sem erros.
</commit_message>
<xml_diff>
--- a/legisweb-consulta-72172090.docx
+++ b/legisweb-consulta-72172090.docx
@@ -878,7 +878,6 @@
                 <w:szCs w:val="17"/>
               </w:rPr>
             </w:pPr>
-            <w:proofErr w:type="gramStart"/>
             <w:r>
               <w:rPr>
                 <w:rFonts w:ascii="Helvetica" w:eastAsia="Times New Roman" w:hAnsi="Helvetica" w:cs="Helvetica"/>
@@ -887,10 +886,33 @@
                 <w:sz w:val="17"/>
                 <w:szCs w:val="17"/>
               </w:rPr>
-              <w:t>MVA Original</w:t>
-            </w:r>
-            <w:proofErr w:type="gramEnd"/>
-            <w:r>
+              <w:t xml:space="preserve">MVA Original </w:t>
+            </w:r>
+          </w:p>
+        </w:tc>
+        <w:tc>
+          <w:tcPr>
+            <w:tcW w:w="0" w:type="auto"/>
+            <w:tcBorders>
+              <w:top w:val="single" w:sz="6" w:space="0" w:color="999999"/>
+              <w:left w:val="single" w:sz="6" w:space="0" w:color="999999"/>
+              <w:bottom w:val="single" w:sz="6" w:space="0" w:color="999999"/>
+              <w:right w:val="single" w:sz="6" w:space="0" w:color="999999"/>
+            </w:tcBorders>
+            <w:shd w:val="clear" w:color="auto" w:fill="DDDDDD"/>
+            <w:tcMar>
+              <w:top w:w="45" w:type="dxa"/>
+              <w:left w:w="75" w:type="dxa"/>
+              <w:bottom w:w="45" w:type="dxa"/>
+              <w:right w:w="75" w:type="dxa"/>
+            </w:tcMar>
+            <w:vAlign w:val="center"/>
+            <w:hideMark/>
+          </w:tcPr>
+          <w:p>
+            <w:pPr>
+              <w:spacing w:line="14" w:lineRule="atLeast"/>
+              <w:jc w:val="center"/>
               <w:rPr>
                 <w:rFonts w:ascii="Helvetica" w:eastAsia="Times New Roman" w:hAnsi="Helvetica" w:cs="Helvetica"/>
                 <w:b/>
@@ -898,33 +920,8 @@
                 <w:sz w:val="17"/>
                 <w:szCs w:val="17"/>
               </w:rPr>
-              <w:t xml:space="preserve"> </w:t>
-            </w:r>
-          </w:p>
-        </w:tc>
-        <w:tc>
-          <w:tcPr>
-            <w:tcW w:w="0" w:type="auto"/>
-            <w:tcBorders>
-              <w:top w:val="single" w:sz="6" w:space="0" w:color="999999"/>
-              <w:left w:val="single" w:sz="6" w:space="0" w:color="999999"/>
-              <w:bottom w:val="single" w:sz="6" w:space="0" w:color="999999"/>
-              <w:right w:val="single" w:sz="6" w:space="0" w:color="999999"/>
-            </w:tcBorders>
-            <w:shd w:val="clear" w:color="auto" w:fill="DDDDDD"/>
-            <w:tcMar>
-              <w:top w:w="45" w:type="dxa"/>
-              <w:left w:w="75" w:type="dxa"/>
-              <w:bottom w:w="45" w:type="dxa"/>
-              <w:right w:w="75" w:type="dxa"/>
-            </w:tcMar>
-            <w:vAlign w:val="center"/>
-            <w:hideMark/>
-          </w:tcPr>
-          <w:p>
-            <w:pPr>
-              <w:spacing w:line="14" w:lineRule="atLeast"/>
-              <w:jc w:val="center"/>
+            </w:pPr>
+            <w:r>
               <w:rPr>
                 <w:rFonts w:ascii="Helvetica" w:eastAsia="Times New Roman" w:hAnsi="Helvetica" w:cs="Helvetica"/>
                 <w:b/>
@@ -932,9 +929,33 @@
                 <w:sz w:val="17"/>
                 <w:szCs w:val="17"/>
               </w:rPr>
-            </w:pPr>
-            <w:proofErr w:type="gramStart"/>
-            <w:r>
+              <w:t xml:space="preserve">MVA Ajustada 4% </w:t>
+            </w:r>
+          </w:p>
+        </w:tc>
+        <w:tc>
+          <w:tcPr>
+            <w:tcW w:w="0" w:type="auto"/>
+            <w:tcBorders>
+              <w:top w:val="single" w:sz="6" w:space="0" w:color="999999"/>
+              <w:left w:val="single" w:sz="6" w:space="0" w:color="999999"/>
+              <w:bottom w:val="single" w:sz="6" w:space="0" w:color="999999"/>
+              <w:right w:val="single" w:sz="6" w:space="0" w:color="999999"/>
+            </w:tcBorders>
+            <w:shd w:val="clear" w:color="auto" w:fill="DDDDDD"/>
+            <w:tcMar>
+              <w:top w:w="45" w:type="dxa"/>
+              <w:left w:w="75" w:type="dxa"/>
+              <w:bottom w:w="45" w:type="dxa"/>
+              <w:right w:w="75" w:type="dxa"/>
+            </w:tcMar>
+            <w:vAlign w:val="center"/>
+            <w:hideMark/>
+          </w:tcPr>
+          <w:p>
+            <w:pPr>
+              <w:spacing w:line="14" w:lineRule="atLeast"/>
+              <w:jc w:val="center"/>
               <w:rPr>
                 <w:rFonts w:ascii="Helvetica" w:eastAsia="Times New Roman" w:hAnsi="Helvetica" w:cs="Helvetica"/>
                 <w:b/>
@@ -942,9 +963,7 @@
                 <w:sz w:val="17"/>
                 <w:szCs w:val="17"/>
               </w:rPr>
-              <w:t>MVA Ajustada</w:t>
-            </w:r>
-            <w:proofErr w:type="gramEnd"/>
+            </w:pPr>
             <w:r>
               <w:rPr>
                 <w:rFonts w:ascii="Helvetica" w:eastAsia="Times New Roman" w:hAnsi="Helvetica" w:cs="Helvetica"/>
@@ -953,62 +972,7 @@
                 <w:sz w:val="17"/>
                 <w:szCs w:val="17"/>
               </w:rPr>
-              <w:t xml:space="preserve"> 4% </w:t>
-            </w:r>
-          </w:p>
-        </w:tc>
-        <w:tc>
-          <w:tcPr>
-            <w:tcW w:w="0" w:type="auto"/>
-            <w:tcBorders>
-              <w:top w:val="single" w:sz="6" w:space="0" w:color="999999"/>
-              <w:left w:val="single" w:sz="6" w:space="0" w:color="999999"/>
-              <w:bottom w:val="single" w:sz="6" w:space="0" w:color="999999"/>
-              <w:right w:val="single" w:sz="6" w:space="0" w:color="999999"/>
-            </w:tcBorders>
-            <w:shd w:val="clear" w:color="auto" w:fill="DDDDDD"/>
-            <w:tcMar>
-              <w:top w:w="45" w:type="dxa"/>
-              <w:left w:w="75" w:type="dxa"/>
-              <w:bottom w:w="45" w:type="dxa"/>
-              <w:right w:w="75" w:type="dxa"/>
-            </w:tcMar>
-            <w:vAlign w:val="center"/>
-            <w:hideMark/>
-          </w:tcPr>
-          <w:p>
-            <w:pPr>
-              <w:spacing w:line="14" w:lineRule="atLeast"/>
-              <w:jc w:val="center"/>
-              <w:rPr>
-                <w:rFonts w:ascii="Helvetica" w:eastAsia="Times New Roman" w:hAnsi="Helvetica" w:cs="Helvetica"/>
-                <w:b/>
-                <w:bCs/>
-                <w:sz w:val="17"/>
-                <w:szCs w:val="17"/>
-              </w:rPr>
-            </w:pPr>
-            <w:proofErr w:type="gramStart"/>
-            <w:r>
-              <w:rPr>
-                <w:rFonts w:ascii="Helvetica" w:eastAsia="Times New Roman" w:hAnsi="Helvetica" w:cs="Helvetica"/>
-                <w:b/>
-                <w:bCs/>
-                <w:sz w:val="17"/>
-                <w:szCs w:val="17"/>
-              </w:rPr>
-              <w:t>MVA Ajustada</w:t>
-            </w:r>
-            <w:proofErr w:type="gramEnd"/>
-            <w:r>
-              <w:rPr>
-                <w:rFonts w:ascii="Helvetica" w:eastAsia="Times New Roman" w:hAnsi="Helvetica" w:cs="Helvetica"/>
-                <w:b/>
-                <w:bCs/>
-                <w:sz w:val="17"/>
-                <w:szCs w:val="17"/>
-              </w:rPr>
-              <w:t xml:space="preserve"> 12% </w:t>
+              <w:t xml:space="preserve">MVA Ajustada 12% </w:t>
             </w:r>
           </w:p>
         </w:tc>
@@ -6686,19 +6650,8 @@
                 <w:sz w:val="17"/>
                 <w:szCs w:val="17"/>
               </w:rPr>
-              <w:t xml:space="preserve">Comentário da consultoria </w:t>
-            </w:r>
-            <w:proofErr w:type="spellStart"/>
-            <w:r>
-              <w:rPr>
-                <w:rStyle w:val="Forte"/>
-                <w:rFonts w:ascii="Helvetica" w:eastAsia="Times New Roman" w:hAnsi="Helvetica" w:cs="Helvetica"/>
-                <w:sz w:val="17"/>
-                <w:szCs w:val="17"/>
-              </w:rPr>
-              <w:t>Legisweb</w:t>
-            </w:r>
-            <w:proofErr w:type="spellEnd"/>
+              <w:t>Comentário da consultoria Legisweb</w:t>
+            </w:r>
             <w:r>
               <w:rPr>
                 <w:rFonts w:ascii="Helvetica" w:eastAsia="Times New Roman" w:hAnsi="Helvetica" w:cs="Helvetica"/>
@@ -7333,25 +7286,7 @@
                 <w:sz w:val="17"/>
                 <w:szCs w:val="17"/>
               </w:rPr>
-              <w:t xml:space="preserve">O código 201 será utilizado pelo contribuinte na condição de substituto tributário. Não vislumbramos na legislação possibilidade de utilização de crédito pelo destinatário da operação, sendo a operação sujeita ao regime da substituição tributária - eis que, neste regime, em regra, o contribuinte substituído não apropria o crédito nas entradas, eis que também não terá o destaque do ICMS nas operações subsequentes. Entendemos que o código 201 será utilizado na hipótese </w:t>
-            </w:r>
-            <w:proofErr w:type="gramStart"/>
-            <w:r>
-              <w:rPr>
-                <w:rFonts w:ascii="Helvetica" w:eastAsia="Times New Roman" w:hAnsi="Helvetica" w:cs="Helvetica"/>
-                <w:sz w:val="17"/>
-                <w:szCs w:val="17"/>
-              </w:rPr>
-              <w:t>da</w:t>
-            </w:r>
-            <w:proofErr w:type="gramEnd"/>
-            <w:r>
-              <w:rPr>
-                <w:rFonts w:ascii="Helvetica" w:eastAsia="Times New Roman" w:hAnsi="Helvetica" w:cs="Helvetica"/>
-                <w:sz w:val="17"/>
-                <w:szCs w:val="17"/>
-              </w:rPr>
-              <w:t xml:space="preserve"> operação ser destinada a revendedor que seja optante pelo regime normal de apuração. Assim, caso, posteriormente, o contribuinte substituído faça jus ao ressarcimento do ICMS, se a legislação do Estado permitir que tal procedimento seja por meio do aproveitamento do crédito, este já estará indicado no documento fiscal relativo à operação realizada pelo contribuinte substituto. </w:t>
+              <w:t xml:space="preserve">O código 201 será utilizado pelo contribuinte na condição de substituto tributário. Não vislumbramos na legislação possibilidade de utilização de crédito pelo destinatário da operação, sendo a operação sujeita ao regime da substituição tributária - eis que, neste regime, em regra, o contribuinte substituído não apropria o crédito nas entradas, eis que também não terá o destaque do ICMS nas operações subsequentes. Entendemos que o código 201 será utilizado na hipótese da operação ser destinada a revendedor que seja optante pelo regime normal de apuração. Assim, caso, posteriormente, o contribuinte substituído faça jus ao ressarcimento do ICMS, se a legislação do Estado permitir que tal procedimento seja por meio do aproveitamento do crédito, este já estará indicado no documento fiscal relativo à operação realizada pelo contribuinte substituto. </w:t>
             </w:r>
           </w:p>
         </w:tc>
@@ -7967,25 +7902,7 @@
                 <w:sz w:val="17"/>
                 <w:szCs w:val="17"/>
               </w:rPr>
-              <w:t xml:space="preserve">Como é cediço, as empresas do Simples Nacional apuram seus impostos de acordo com as receitas auferidas. Assim, será utilizado o código 400 para quaisquer operações realizadas que não gerem </w:t>
-            </w:r>
-            <w:proofErr w:type="gramStart"/>
-            <w:r>
-              <w:rPr>
-                <w:rFonts w:ascii="Helvetica" w:eastAsia="Times New Roman" w:hAnsi="Helvetica" w:cs="Helvetica"/>
-                <w:sz w:val="17"/>
-                <w:szCs w:val="17"/>
-              </w:rPr>
-              <w:t>ao contribuinte receita</w:t>
-            </w:r>
-            <w:proofErr w:type="gramEnd"/>
-            <w:r>
-              <w:rPr>
-                <w:rFonts w:ascii="Helvetica" w:eastAsia="Times New Roman" w:hAnsi="Helvetica" w:cs="Helvetica"/>
-                <w:sz w:val="17"/>
-                <w:szCs w:val="17"/>
-              </w:rPr>
-              <w:t xml:space="preserve">, consequentemente não serão tributadas no Simples Nacional. Como exemplo, podemos citar as operações de remessa de um modo geral (remessa para industrialização por encomenda, remessa para utilização em prestação de serviço, remessa para locação, remessa em comodato, remessa em demonstração, remessa para conserto), e as operações realizadas a título gratuito (amostras, </w:t>
+              <w:t xml:space="preserve">Como é cediço, as empresas do Simples Nacional apuram seus impostos de acordo com as receitas auferidas. Assim, será utilizado o código 400 para quaisquer operações realizadas que não gerem ao contribuinte receita, consequentemente não serão tributadas no Simples Nacional. Como exemplo, podemos citar as operações de remessa de um modo geral (remessa para industrialização por encomenda, remessa para utilização em prestação de serviço, remessa para locação, remessa em comodato, remessa em demonstração, remessa para conserto), e as operações realizadas a título gratuito (amostras, </w:t>
             </w:r>
             <w:r>
               <w:rPr>
@@ -8322,21 +8239,7 @@
         <w:rPr>
           <w:rFonts w:ascii="Helvetica" w:hAnsi="Helvetica" w:cs="Helvetica"/>
         </w:rPr>
-        <w:t xml:space="preserve">A escolha do CSOSN depende de vários fatores, como, por exemplo, regime de apuração do ICMS do remetente, condição do remetente quanto à ST, regime tributário do </w:t>
-      </w:r>
-      <w:proofErr w:type="spellStart"/>
-      <w:r>
-        <w:rPr>
-          <w:rFonts w:ascii="Helvetica" w:hAnsi="Helvetica" w:cs="Helvetica"/>
-        </w:rPr>
-        <w:t>destinátario</w:t>
-      </w:r>
-      <w:proofErr w:type="spellEnd"/>
-      <w:r>
-        <w:rPr>
-          <w:rFonts w:ascii="Helvetica" w:hAnsi="Helvetica" w:cs="Helvetica"/>
-        </w:rPr>
-        <w:t xml:space="preserve">, etc. </w:t>
+        <w:t xml:space="preserve">A escolha do CSOSN depende de vários fatores, como, por exemplo, regime de apuração do ICMS do remetente, condição do remetente quanto à ST, regime tributário do destinátario, etc. </w:t>
       </w:r>
       <w:r>
         <w:rPr>
@@ -8431,25 +8334,7 @@
           <w:szCs w:val="17"/>
         </w:rPr>
         <w:br/>
-        <w:t xml:space="preserve">3. Alista a que se refere a Resolução do Conselho de Ministros da Câmara de Comércio Exterior - CAMEX -, de que tratam os códigos 6 e 7 da Tabela A, contempla, nos termos da Resolução do Senado Federal nº 13/12, os bens ou </w:t>
-      </w:r>
-      <w:proofErr w:type="gramStart"/>
-      <w:r>
-        <w:rPr>
-          <w:rFonts w:ascii="Helvetica" w:eastAsia="Times New Roman" w:hAnsi="Helvetica" w:cs="Helvetica"/>
-          <w:sz w:val="17"/>
-          <w:szCs w:val="17"/>
-        </w:rPr>
-        <w:t>mercadorias importados</w:t>
-      </w:r>
-      <w:proofErr w:type="gramEnd"/>
-      <w:r>
-        <w:rPr>
-          <w:rFonts w:ascii="Helvetica" w:eastAsia="Times New Roman" w:hAnsi="Helvetica" w:cs="Helvetica"/>
-          <w:sz w:val="17"/>
-          <w:szCs w:val="17"/>
-        </w:rPr>
-        <w:t xml:space="preserve"> sem similar nacional. </w:t>
+        <w:t xml:space="preserve">3. Alista a que se refere a Resolução do Conselho de Ministros da Câmara de Comércio Exterior - CAMEX -, de que tratam os códigos 6 e 7 da Tabela A, contempla, nos termos da Resolução do Senado Federal nº 13/12, os bens ou mercadorias importados sem similar nacional. </w:t>
       </w:r>
     </w:p>
     <w:p>
@@ -8989,25 +8874,7 @@
                 <w:sz w:val="17"/>
                 <w:szCs w:val="17"/>
               </w:rPr>
-              <w:t xml:space="preserve">Nacional, cuja produção tenha sido feita em conformidade com os processos produtivos básicos de que tratam o Decreto-Lei nº 288/67, e as Leis </w:t>
-            </w:r>
-            <w:proofErr w:type="spellStart"/>
-            <w:r>
-              <w:rPr>
-                <w:rFonts w:ascii="Helvetica" w:eastAsia="Times New Roman" w:hAnsi="Helvetica" w:cs="Helvetica"/>
-                <w:sz w:val="17"/>
-                <w:szCs w:val="17"/>
-              </w:rPr>
-              <w:t>nºs</w:t>
-            </w:r>
-            <w:proofErr w:type="spellEnd"/>
-            <w:r>
-              <w:rPr>
-                <w:rFonts w:ascii="Helvetica" w:eastAsia="Times New Roman" w:hAnsi="Helvetica" w:cs="Helvetica"/>
-                <w:sz w:val="17"/>
-                <w:szCs w:val="17"/>
-              </w:rPr>
-              <w:t xml:space="preserve"> 8.248/1991, 8.387/1991, 10.176/2001 e 11.484/2007 </w:t>
+              <w:t xml:space="preserve">Nacional, cuja produção tenha sido feita em conformidade com os processos produtivos básicos de que tratam o Decreto-Lei nº 288/67, e as Leis nºs 8.248/1991, 8.387/1991, 10.176/2001 e 11.484/2007 </w:t>
             </w:r>
           </w:p>
         </w:tc>
@@ -10009,23 +9876,13 @@
                 <w:szCs w:val="17"/>
               </w:rPr>
             </w:pPr>
-            <w:proofErr w:type="gramStart"/>
-            <w:r>
-              <w:rPr>
-                <w:rFonts w:ascii="Helvetica" w:eastAsia="Times New Roman" w:hAnsi="Helvetica" w:cs="Helvetica"/>
-                <w:sz w:val="17"/>
-                <w:szCs w:val="17"/>
-              </w:rPr>
-              <w:t>Não Tributada</w:t>
-            </w:r>
-            <w:proofErr w:type="gramEnd"/>
-            <w:r>
-              <w:rPr>
-                <w:rFonts w:ascii="Helvetica" w:eastAsia="Times New Roman" w:hAnsi="Helvetica" w:cs="Helvetica"/>
-                <w:sz w:val="17"/>
-                <w:szCs w:val="17"/>
-              </w:rPr>
-              <w:t xml:space="preserve"> </w:t>
+            <w:r>
+              <w:rPr>
+                <w:rFonts w:ascii="Helvetica" w:eastAsia="Times New Roman" w:hAnsi="Helvetica" w:cs="Helvetica"/>
+                <w:sz w:val="17"/>
+                <w:szCs w:val="17"/>
+              </w:rPr>
+              <w:t xml:space="preserve">Não Tributada </w:t>
             </w:r>
           </w:p>
         </w:tc>

</xml_diff>

<commit_message>
Atualização do código de leitura de documentos.
</commit_message>
<xml_diff>
--- a/legisweb-consulta-72172090.docx
+++ b/legisweb-consulta-72172090.docx
@@ -6001,102 +6001,82 @@
                 <w:sz w:val="17"/>
                 <w:szCs w:val="17"/>
               </w:rPr>
-              <w:t xml:space="preserve">Devolução de mercadoria destinada ao uso ou consumo, em operação com mercadoria sujeita ao regime de </w:t>
-            </w:r>
-            <w:r>
-              <w:rPr>
-                <w:rFonts w:ascii="Helvetica" w:eastAsia="Times New Roman" w:hAnsi="Helvetica" w:cs="Helvetica"/>
-                <w:sz w:val="17"/>
-                <w:szCs w:val="17"/>
-              </w:rPr>
-              <w:lastRenderedPageBreak/>
-              <w:t xml:space="preserve">substituição tributária </w:t>
-            </w:r>
-          </w:p>
-        </w:tc>
-        <w:tc>
-          <w:tcPr>
-            <w:tcW w:w="0" w:type="auto"/>
-            <w:tcBorders>
-              <w:top w:val="single" w:sz="6" w:space="0" w:color="999999"/>
-              <w:left w:val="single" w:sz="6" w:space="0" w:color="999999"/>
-              <w:bottom w:val="single" w:sz="6" w:space="0" w:color="999999"/>
-              <w:right w:val="single" w:sz="6" w:space="0" w:color="999999"/>
-            </w:tcBorders>
-            <w:tcMar>
-              <w:top w:w="45" w:type="dxa"/>
-              <w:left w:w="75" w:type="dxa"/>
-              <w:bottom w:w="45" w:type="dxa"/>
-              <w:right w:w="75" w:type="dxa"/>
-            </w:tcMar>
-            <w:vAlign w:val="center"/>
-            <w:hideMark/>
-          </w:tcPr>
-          <w:p>
-            <w:pPr>
-              <w:spacing w:line="14" w:lineRule="atLeast"/>
-              <w:jc w:val="center"/>
-              <w:rPr>
-                <w:rFonts w:ascii="Helvetica" w:eastAsia="Times New Roman" w:hAnsi="Helvetica" w:cs="Helvetica"/>
-                <w:sz w:val="17"/>
-                <w:szCs w:val="17"/>
-              </w:rPr>
-            </w:pPr>
-            <w:r>
-              <w:rPr>
-                <w:rFonts w:ascii="Helvetica" w:eastAsia="Times New Roman" w:hAnsi="Helvetica" w:cs="Helvetica"/>
-                <w:sz w:val="17"/>
-                <w:szCs w:val="17"/>
-              </w:rPr>
-              <w:lastRenderedPageBreak/>
-              <w:t xml:space="preserve">Classificam-se neste código as devoluções de mercadorias adquiridas para uso ou consumo do estabelecimento, cuja entrada tenha sido classificada no código “1.407 - Compra de mercadoria para uso </w:t>
-            </w:r>
-            <w:r>
-              <w:rPr>
-                <w:rFonts w:ascii="Helvetica" w:eastAsia="Times New Roman" w:hAnsi="Helvetica" w:cs="Helvetica"/>
-                <w:sz w:val="17"/>
-                <w:szCs w:val="17"/>
-              </w:rPr>
-              <w:lastRenderedPageBreak/>
-              <w:t xml:space="preserve">ou consumo cuja mercadoria está sujeita ao regime de substituição tributária”. </w:t>
-            </w:r>
-          </w:p>
-        </w:tc>
-        <w:tc>
-          <w:tcPr>
-            <w:tcW w:w="0" w:type="auto"/>
-            <w:tcBorders>
-              <w:top w:val="single" w:sz="6" w:space="0" w:color="999999"/>
-              <w:left w:val="single" w:sz="6" w:space="0" w:color="999999"/>
-              <w:bottom w:val="single" w:sz="6" w:space="0" w:color="999999"/>
-              <w:right w:val="single" w:sz="6" w:space="0" w:color="999999"/>
-            </w:tcBorders>
-            <w:tcMar>
-              <w:top w:w="45" w:type="dxa"/>
-              <w:left w:w="75" w:type="dxa"/>
-              <w:bottom w:w="45" w:type="dxa"/>
-              <w:right w:w="75" w:type="dxa"/>
-            </w:tcMar>
-            <w:vAlign w:val="center"/>
-            <w:hideMark/>
-          </w:tcPr>
-          <w:p>
-            <w:pPr>
-              <w:spacing w:line="14" w:lineRule="atLeast"/>
-              <w:jc w:val="center"/>
-              <w:rPr>
-                <w:rFonts w:ascii="Helvetica" w:eastAsia="Times New Roman" w:hAnsi="Helvetica" w:cs="Helvetica"/>
-                <w:sz w:val="17"/>
-                <w:szCs w:val="17"/>
-              </w:rPr>
-            </w:pPr>
-            <w:r>
-              <w:rPr>
-                <w:rFonts w:ascii="Helvetica" w:eastAsia="Times New Roman" w:hAnsi="Helvetica" w:cs="Helvetica"/>
-                <w:sz w:val="17"/>
-                <w:szCs w:val="17"/>
-              </w:rPr>
-              <w:lastRenderedPageBreak/>
+              <w:t xml:space="preserve">Devolução de mercadoria destinada ao uso ou consumo, em operação com mercadoria sujeita ao regime de substituição tributária </w:t>
+            </w:r>
+          </w:p>
+        </w:tc>
+        <w:tc>
+          <w:tcPr>
+            <w:tcW w:w="0" w:type="auto"/>
+            <w:tcBorders>
+              <w:top w:val="single" w:sz="6" w:space="0" w:color="999999"/>
+              <w:left w:val="single" w:sz="6" w:space="0" w:color="999999"/>
+              <w:bottom w:val="single" w:sz="6" w:space="0" w:color="999999"/>
+              <w:right w:val="single" w:sz="6" w:space="0" w:color="999999"/>
+            </w:tcBorders>
+            <w:tcMar>
+              <w:top w:w="45" w:type="dxa"/>
+              <w:left w:w="75" w:type="dxa"/>
+              <w:bottom w:w="45" w:type="dxa"/>
+              <w:right w:w="75" w:type="dxa"/>
+            </w:tcMar>
+            <w:vAlign w:val="center"/>
+            <w:hideMark/>
+          </w:tcPr>
+          <w:p>
+            <w:pPr>
+              <w:spacing w:line="14" w:lineRule="atLeast"/>
+              <w:jc w:val="center"/>
+              <w:rPr>
+                <w:rFonts w:ascii="Helvetica" w:eastAsia="Times New Roman" w:hAnsi="Helvetica" w:cs="Helvetica"/>
+                <w:sz w:val="17"/>
+                <w:szCs w:val="17"/>
+              </w:rPr>
+            </w:pPr>
+            <w:r>
+              <w:rPr>
+                <w:rFonts w:ascii="Helvetica" w:eastAsia="Times New Roman" w:hAnsi="Helvetica" w:cs="Helvetica"/>
+                <w:sz w:val="17"/>
+                <w:szCs w:val="17"/>
+              </w:rPr>
+              <w:t xml:space="preserve">Classificam-se neste código as devoluções de mercadorias adquiridas para uso ou consumo do estabelecimento, cuja entrada tenha sido classificada no código “1.407 - Compra de mercadoria para uso ou consumo cuja mercadoria está sujeita ao regime de substituição tributária”. </w:t>
+            </w:r>
+          </w:p>
+        </w:tc>
+        <w:tc>
+          <w:tcPr>
+            <w:tcW w:w="0" w:type="auto"/>
+            <w:tcBorders>
+              <w:top w:val="single" w:sz="6" w:space="0" w:color="999999"/>
+              <w:left w:val="single" w:sz="6" w:space="0" w:color="999999"/>
+              <w:bottom w:val="single" w:sz="6" w:space="0" w:color="999999"/>
+              <w:right w:val="single" w:sz="6" w:space="0" w:color="999999"/>
+            </w:tcBorders>
+            <w:tcMar>
+              <w:top w:w="45" w:type="dxa"/>
+              <w:left w:w="75" w:type="dxa"/>
+              <w:bottom w:w="45" w:type="dxa"/>
+              <w:right w:w="75" w:type="dxa"/>
+            </w:tcMar>
+            <w:vAlign w:val="center"/>
+            <w:hideMark/>
+          </w:tcPr>
+          <w:p>
+            <w:pPr>
+              <w:spacing w:line="14" w:lineRule="atLeast"/>
+              <w:jc w:val="center"/>
+              <w:rPr>
+                <w:rFonts w:ascii="Helvetica" w:eastAsia="Times New Roman" w:hAnsi="Helvetica" w:cs="Helvetica"/>
+                <w:sz w:val="17"/>
+                <w:szCs w:val="17"/>
+              </w:rPr>
+            </w:pPr>
+            <w:r>
+              <w:rPr>
+                <w:rFonts w:ascii="Helvetica" w:eastAsia="Times New Roman" w:hAnsi="Helvetica" w:cs="Helvetica"/>
+                <w:sz w:val="17"/>
+                <w:szCs w:val="17"/>
+              </w:rPr>
               <w:t xml:space="preserve">Convênio SINIEF SEM NÚMERO DE 15/12/1970 </w:t>
             </w:r>
           </w:p>
@@ -7122,16 +7102,7 @@
                 <w:sz w:val="17"/>
                 <w:szCs w:val="17"/>
               </w:rPr>
-              <w:t xml:space="preserve">Alguns Estados, como, por exemplo, Paraná e Bahia, concedem isenção do ICMS para algumas faixas de receita bruta. No Paraná, são isentos do ICMS os contribuintes cuja receita bruta acumulada nos doze meses anteriores ao do período de apuração não ultrapasse R$ 360 mil (artigo 3º do Anexo VIII do RICMS/PR). No Estado da Bahia, as microempresas optantes pelo Simples Nacional cuja receita bruta acumulada nos doze meses anteriores ao do período de apuração não ultrapasse R$ 180 mil são isentas do ICMS (artigo 277 do RICMS/BA). Nestes casos, em que tenhamos a isenção </w:t>
-            </w:r>
-            <w:r>
-              <w:rPr>
-                <w:rFonts w:ascii="Helvetica" w:eastAsia="Times New Roman" w:hAnsi="Helvetica" w:cs="Helvetica"/>
-                <w:sz w:val="17"/>
-                <w:szCs w:val="17"/>
-              </w:rPr>
-              <w:lastRenderedPageBreak/>
-              <w:t xml:space="preserve">do ICMS determinada pela receita bruta do emitente, será utilizado o código 103. </w:t>
+              <w:t xml:space="preserve">Alguns Estados, como, por exemplo, Paraná e Bahia, concedem isenção do ICMS para algumas faixas de receita bruta. No Paraná, são isentos do ICMS os contribuintes cuja receita bruta acumulada nos doze meses anteriores ao do período de apuração não ultrapasse R$ 360 mil (artigo 3º do Anexo VIII do RICMS/PR). No Estado da Bahia, as microempresas optantes pelo Simples Nacional cuja receita bruta acumulada nos doze meses anteriores ao do período de apuração não ultrapasse R$ 180 mil são isentas do ICMS (artigo 277 do RICMS/BA). Nestes casos, em que tenhamos a isenção do ICMS determinada pela receita bruta do emitente, será utilizado o código 103. </w:t>
             </w:r>
           </w:p>
         </w:tc>
@@ -7171,7 +7142,6 @@
               <w:rPr>
                 <w:rFonts w:ascii="Helvetica" w:eastAsia="Times New Roman" w:hAnsi="Helvetica" w:cs="Helvetica"/>
               </w:rPr>
-              <w:lastRenderedPageBreak/>
               <w:t xml:space="preserve">201 </w:t>
             </w:r>
           </w:p>
@@ -7902,16 +7872,7 @@
                 <w:sz w:val="17"/>
                 <w:szCs w:val="17"/>
               </w:rPr>
-              <w:t xml:space="preserve">Como é cediço, as empresas do Simples Nacional apuram seus impostos de acordo com as receitas auferidas. Assim, será utilizado o código 400 para quaisquer operações realizadas que não gerem ao contribuinte receita, consequentemente não serão tributadas no Simples Nacional. Como exemplo, podemos citar as operações de remessa de um modo geral (remessa para industrialização por encomenda, remessa para utilização em prestação de serviço, remessa para locação, remessa em comodato, remessa em demonstração, remessa para conserto), e as operações realizadas a título gratuito (amostras, </w:t>
-            </w:r>
-            <w:r>
-              <w:rPr>
-                <w:rFonts w:ascii="Helvetica" w:eastAsia="Times New Roman" w:hAnsi="Helvetica" w:cs="Helvetica"/>
-                <w:sz w:val="17"/>
-                <w:szCs w:val="17"/>
-              </w:rPr>
-              <w:lastRenderedPageBreak/>
-              <w:t xml:space="preserve">bonificações, doações, brindes). </w:t>
+              <w:t xml:space="preserve">Como é cediço, as empresas do Simples Nacional apuram seus impostos de acordo com as receitas auferidas. Assim, será utilizado o código 400 para quaisquer operações realizadas que não gerem ao contribuinte receita, consequentemente não serão tributadas no Simples Nacional. Como exemplo, podemos citar as operações de remessa de um modo geral (remessa para industrialização por encomenda, remessa para utilização em prestação de serviço, remessa para locação, remessa em comodato, remessa em demonstração, remessa para conserto), e as operações realizadas a título gratuito (amostras, bonificações, doações, brindes). </w:t>
             </w:r>
           </w:p>
         </w:tc>
@@ -7951,7 +7912,6 @@
               <w:rPr>
                 <w:rFonts w:ascii="Helvetica" w:eastAsia="Times New Roman" w:hAnsi="Helvetica" w:cs="Helvetica"/>
               </w:rPr>
-              <w:lastRenderedPageBreak/>
               <w:t xml:space="preserve">500 </w:t>
             </w:r>
           </w:p>
@@ -9385,7 +9345,6 @@
                 <w:sz w:val="17"/>
                 <w:szCs w:val="17"/>
               </w:rPr>
-              <w:lastRenderedPageBreak/>
               <w:t>00</w:t>
             </w:r>
             <w:r>

</xml_diff>